<commit_message>
Hmm, Nachzügler von heute zeitig früh; in /doc/samples. wahrscheinlich hat Word beim Schließen nochmal gespeichert.
</commit_message>
<xml_diff>
--- a/doc/samples/Writing the Poker Dice Program.docx
+++ b/doc/samples/Writing the Poker Dice Program.docx
@@ -1,6 +1,6 @@
 
 <file path=word/document.xml><?xml version="1.0" encoding="utf-8"?>
-<w:document xmlns:wpc="http://schemas.microsoft.com/office/word/2010/wordprocessingCanvas" xmlns:cx="http://schemas.microsoft.com/office/drawing/2014/chartex" xmlns:cx1="http://schemas.microsoft.com/office/drawing/2015/9/8/chartex" xmlns:mc="http://schemas.openxmlformats.org/markup-compatibility/2006" xmlns:o="urn:schemas-microsoft-com:office:office" xmlns:r="http://schemas.openxmlformats.org/officeDocument/2006/relationships" xmlns:m="http://schemas.openxmlformats.org/officeDocument/2006/math" xmlns:v="urn:schemas-microsoft-com:vml" xmlns:wp14="http://schemas.microsoft.com/office/word/2010/wordprocessingDrawing" xmlns:wp="http://schemas.openxmlformats.org/drawingml/2006/wordprocessingDrawing" xmlns:w10="urn:schemas-microsoft-com:office:word" xmlns:w="http://schemas.openxmlformats.org/wordprocessingml/2006/main" xmlns:w14="http://schemas.microsoft.com/office/word/2010/wordml" xmlns:w15="http://schemas.microsoft.com/office/word/2012/wordml" xmlns:w16se="http://schemas.microsoft.com/office/word/2015/wordml/symex" xmlns:wpg="http://schemas.microsoft.com/office/word/2010/wordprocessingGroup" xmlns:wpi="http://schemas.microsoft.com/office/word/2010/wordprocessingInk" xmlns:wne="http://schemas.microsoft.com/office/word/2006/wordml" xmlns:wps="http://schemas.microsoft.com/office/word/2010/wordprocessingShape" mc:Ignorable="w14 w15 w16se wp14">
+<w:document xmlns:wpc="http://schemas.microsoft.com/office/word/2010/wordprocessingCanvas" xmlns:mc="http://schemas.openxmlformats.org/markup-compatibility/2006" xmlns:o="urn:schemas-microsoft-com:office:office" xmlns:r="http://schemas.openxmlformats.org/officeDocument/2006/relationships" xmlns:m="http://schemas.openxmlformats.org/officeDocument/2006/math" xmlns:v="urn:schemas-microsoft-com:vml" xmlns:wp14="http://schemas.microsoft.com/office/word/2010/wordprocessingDrawing" xmlns:wp="http://schemas.openxmlformats.org/drawingml/2006/wordprocessingDrawing" xmlns:w10="urn:schemas-microsoft-com:office:word" xmlns:w="http://schemas.openxmlformats.org/wordprocessingml/2006/main" xmlns:w14="http://schemas.microsoft.com/office/word/2010/wordml" xmlns:w15="http://schemas.microsoft.com/office/word/2012/wordml" xmlns:wpg="http://schemas.microsoft.com/office/word/2010/wordprocessingGroup" xmlns:wpi="http://schemas.microsoft.com/office/word/2010/wordprocessingInk" xmlns:wne="http://schemas.microsoft.com/office/word/2006/wordml" xmlns:wps="http://schemas.microsoft.com/office/word/2010/wordprocessingShape" mc:Ignorable="w14 w15 wp14">
   <w:body>
     <w:p>
       <w:pPr>
@@ -29,7 +29,6 @@
           <w:lang w:eastAsia="de-DE"/>
         </w:rPr>
       </w:pPr>
-      <w:bookmarkStart w:id="0" w:name="_GoBack"/>
       <w:r>
         <w:rPr>
           <w:rFonts w:ascii="Times New Roman" w:eastAsia="Times New Roman" w:hAnsi="Times New Roman" w:cs="Times New Roman"/>
@@ -42,7 +41,6 @@
         <w:t>Writing the Poker Dice Program</w:t>
       </w:r>
     </w:p>
-    <w:bookmarkEnd w:id="0"/>
     <w:p>
       <w:pPr>
         <w:spacing w:before="100" w:beforeAutospacing="1" w:after="100" w:afterAutospacing="1" w:line="240" w:lineRule="auto"/>
@@ -60,7 +58,25 @@
           <w:szCs w:val="24"/>
           <w:lang w:eastAsia="de-DE"/>
         </w:rPr>
-        <w:t>It's time to take another look at the Poker Dice program that made its debut at the beginning of this chapter. As usual, this program doesn't do anything you haven't already learned. It is a little more complex than the trivial sample programs I've been showing you in this chapter, but it's surprisingly compact considering how much it does. It won't surprise you that arrays and loops are the secret to this program's success.</w:t>
+        <w:t>It's time to</w:t>
+      </w:r>
+      <w:r>
+        <w:rPr>
+          <w:rFonts w:ascii="Times New Roman" w:eastAsia="Times New Roman" w:hAnsi="Times New Roman" w:cs="Times New Roman"/>
+          <w:sz w:val="24"/>
+          <w:szCs w:val="24"/>
+          <w:lang w:val="en-GB" w:eastAsia="de-DE"/>
+        </w:rPr>
+        <w:t xml:space="preserve"> take</w:t>
+      </w:r>
+      <w:r>
+        <w:rPr>
+          <w:rFonts w:ascii="Times New Roman" w:eastAsia="Times New Roman" w:hAnsi="Times New Roman" w:cs="Times New Roman"/>
+          <w:sz w:val="24"/>
+          <w:szCs w:val="24"/>
+          <w:lang w:eastAsia="de-DE"/>
+        </w:rPr>
+        <w:t xml:space="preserve"> another look at the Poker Dice program that made its debut at the beginning of this chapter. As usual, this program doesn't do anything you haven't already learned. It is a little more complex than the trivial sample programs I've been showing you in this chapter, but it's surprisingly compact considering how much it does. It won't surprise you that arrays and loops are the secret to this program's success.</w:t>
       </w:r>
     </w:p>
     <w:p>
@@ -297,6 +313,8 @@
         </w:rPr>
         <w:t>body {</w:t>
       </w:r>
+      <w:bookmarkStart w:id="0" w:name="_GoBack"/>
+      <w:bookmarkEnd w:id="0"/>
     </w:p>
     <w:p>
       <w:pPr>
@@ -1536,7 +1554,27 @@
           <w:szCs w:val="24"/>
           <w:lang w:eastAsia="de-DE"/>
         </w:rPr>
-        <w:t>If you look carefully at the program as it is running, you'll see it runs in two different modes. Each turn consists of two possible rolls. On the first roll, the user is given the ability to save a roll with a checkbox, and no scoring is performed. On the second roll, there are no checkboxes (because the user will need to start with all fresh dice on the next turn) and the program keeps track of the player's score by adding money for various combinations.</w:t>
+        <w:t xml:space="preserve">If you look carefully at the program as it is running, you'll see it runs in two different modes. Each </w:t>
+      </w:r>
+      <w:proofErr w:type="gramStart"/>
+      <w:r>
+        <w:rPr>
+          <w:rFonts w:ascii="Times New Roman" w:eastAsia="Times New Roman" w:hAnsi="Times New Roman" w:cs="Times New Roman"/>
+          <w:sz w:val="24"/>
+          <w:szCs w:val="24"/>
+          <w:lang w:eastAsia="de-DE"/>
+        </w:rPr>
+        <w:t>turn</w:t>
+      </w:r>
+      <w:proofErr w:type="gramEnd"/>
+      <w:r>
+        <w:rPr>
+          <w:rFonts w:ascii="Times New Roman" w:eastAsia="Times New Roman" w:hAnsi="Times New Roman" w:cs="Times New Roman"/>
+          <w:sz w:val="24"/>
+          <w:szCs w:val="24"/>
+          <w:lang w:eastAsia="de-DE"/>
+        </w:rPr>
+        <w:t xml:space="preserve"> consists of two possible rolls. On the first roll, the user is given the ability to save a roll with a checkbox, and no scoring is performed. On the second roll, there are no checkboxes (because the user will need to start with all fresh dice on the next turn) and the program keeps track of the player's score by adding money for various combinations.</w:t>
       </w:r>
     </w:p>
     <w:p>
@@ -6028,7 +6066,27 @@
           <w:szCs w:val="20"/>
           <w:lang w:eastAsia="de-DE"/>
         </w:rPr>
-        <w:t xml:space="preserve">  //  } // end for loop</w:t>
+        <w:t xml:space="preserve">  /</w:t>
+      </w:r>
+      <w:proofErr w:type="gramStart"/>
+      <w:r>
+        <w:rPr>
+          <w:rFonts w:ascii="Courier New" w:eastAsia="Times New Roman" w:hAnsi="Courier New" w:cs="Courier New"/>
+          <w:sz w:val="20"/>
+          <w:szCs w:val="20"/>
+          <w:lang w:eastAsia="de-DE"/>
+        </w:rPr>
+        <w:t>/  }</w:t>
+      </w:r>
+      <w:proofErr w:type="gramEnd"/>
+      <w:r>
+        <w:rPr>
+          <w:rFonts w:ascii="Courier New" w:eastAsia="Times New Roman" w:hAnsi="Courier New" w:cs="Courier New"/>
+          <w:sz w:val="20"/>
+          <w:szCs w:val="20"/>
+          <w:lang w:eastAsia="de-DE"/>
+        </w:rPr>
+        <w:t xml:space="preserve"> // end for loop</w:t>
       </w:r>
     </w:p>
     <w:p>
@@ -7028,7 +7086,27 @@
           <w:szCs w:val="20"/>
           <w:lang w:eastAsia="de-DE"/>
         </w:rPr>
-        <w:t xml:space="preserve">    print "You have two pairs!&lt;br&gt;\n";</w:t>
+        <w:t xml:space="preserve">    print "You have two pairs</w:t>
+      </w:r>
+      <w:proofErr w:type="gramStart"/>
+      <w:r>
+        <w:rPr>
+          <w:rFonts w:ascii="Courier New" w:eastAsia="Times New Roman" w:hAnsi="Courier New" w:cs="Courier New"/>
+          <w:sz w:val="20"/>
+          <w:szCs w:val="20"/>
+          <w:lang w:eastAsia="de-DE"/>
+        </w:rPr>
+        <w:t>!&lt;</w:t>
+      </w:r>
+      <w:proofErr w:type="gramEnd"/>
+      <w:r>
+        <w:rPr>
+          <w:rFonts w:ascii="Courier New" w:eastAsia="Times New Roman" w:hAnsi="Courier New" w:cs="Courier New"/>
+          <w:sz w:val="20"/>
+          <w:szCs w:val="20"/>
+          <w:lang w:eastAsia="de-DE"/>
+        </w:rPr>
+        <w:t>br&gt;\n";</w:t>
       </w:r>
     </w:p>
     <w:p>
@@ -7323,7 +7401,27 @@
           <w:szCs w:val="20"/>
           <w:lang w:eastAsia="de-DE"/>
         </w:rPr>
-        <w:t xml:space="preserve">      print "You have a full house!&lt;br&gt;\n";</w:t>
+        <w:t xml:space="preserve">      print "You have a full house</w:t>
+      </w:r>
+      <w:proofErr w:type="gramStart"/>
+      <w:r>
+        <w:rPr>
+          <w:rFonts w:ascii="Courier New" w:eastAsia="Times New Roman" w:hAnsi="Courier New" w:cs="Courier New"/>
+          <w:sz w:val="20"/>
+          <w:szCs w:val="20"/>
+          <w:lang w:eastAsia="de-DE"/>
+        </w:rPr>
+        <w:t>!&lt;</w:t>
+      </w:r>
+      <w:proofErr w:type="gramEnd"/>
+      <w:r>
+        <w:rPr>
+          <w:rFonts w:ascii="Courier New" w:eastAsia="Times New Roman" w:hAnsi="Courier New" w:cs="Courier New"/>
+          <w:sz w:val="20"/>
+          <w:szCs w:val="20"/>
+          <w:lang w:eastAsia="de-DE"/>
+        </w:rPr>
+        <w:t>br&gt;\n";</w:t>
       </w:r>
     </w:p>
     <w:p>
@@ -7437,7 +7535,27 @@
           <w:szCs w:val="20"/>
           <w:lang w:eastAsia="de-DE"/>
         </w:rPr>
-        <w:t xml:space="preserve">      print "You have three of a kind!&lt;br&gt;\n";</w:t>
+        <w:t xml:space="preserve">      print "You have three of a kind</w:t>
+      </w:r>
+      <w:proofErr w:type="gramStart"/>
+      <w:r>
+        <w:rPr>
+          <w:rFonts w:ascii="Courier New" w:eastAsia="Times New Roman" w:hAnsi="Courier New" w:cs="Courier New"/>
+          <w:sz w:val="20"/>
+          <w:szCs w:val="20"/>
+          <w:lang w:eastAsia="de-DE"/>
+        </w:rPr>
+        <w:t>!&lt;</w:t>
+      </w:r>
+      <w:proofErr w:type="gramEnd"/>
+      <w:r>
+        <w:rPr>
+          <w:rFonts w:ascii="Courier New" w:eastAsia="Times New Roman" w:hAnsi="Courier New" w:cs="Courier New"/>
+          <w:sz w:val="20"/>
+          <w:szCs w:val="20"/>
+          <w:lang w:eastAsia="de-DE"/>
+        </w:rPr>
+        <w:t>br&gt;\n";</w:t>
       </w:r>
     </w:p>
     <w:p>
@@ -7694,7 +7812,27 @@
           <w:szCs w:val="20"/>
           <w:lang w:eastAsia="de-DE"/>
         </w:rPr>
-        <w:t xml:space="preserve">    print "You have four of a kind!&lt;br&gt;\n";</w:t>
+        <w:t xml:space="preserve">    print "You have four of a kind</w:t>
+      </w:r>
+      <w:proofErr w:type="gramStart"/>
+      <w:r>
+        <w:rPr>
+          <w:rFonts w:ascii="Courier New" w:eastAsia="Times New Roman" w:hAnsi="Courier New" w:cs="Courier New"/>
+          <w:sz w:val="20"/>
+          <w:szCs w:val="20"/>
+          <w:lang w:eastAsia="de-DE"/>
+        </w:rPr>
+        <w:t>!&lt;</w:t>
+      </w:r>
+      <w:proofErr w:type="gramEnd"/>
+      <w:r>
+        <w:rPr>
+          <w:rFonts w:ascii="Courier New" w:eastAsia="Times New Roman" w:hAnsi="Courier New" w:cs="Courier New"/>
+          <w:sz w:val="20"/>
+          <w:szCs w:val="20"/>
+          <w:lang w:eastAsia="de-DE"/>
+        </w:rPr>
+        <w:t>br&gt;\n";</w:t>
       </w:r>
     </w:p>
     <w:p>
@@ -8284,7 +8422,27 @@
           <w:szCs w:val="20"/>
           <w:lang w:eastAsia="de-DE"/>
         </w:rPr>
-        <w:t xml:space="preserve">    print "You have a flush!&lt;br&gt;\n";</w:t>
+        <w:t xml:space="preserve">    print "You have a flush</w:t>
+      </w:r>
+      <w:proofErr w:type="gramStart"/>
+      <w:r>
+        <w:rPr>
+          <w:rFonts w:ascii="Courier New" w:eastAsia="Times New Roman" w:hAnsi="Courier New" w:cs="Courier New"/>
+          <w:sz w:val="20"/>
+          <w:szCs w:val="20"/>
+          <w:lang w:eastAsia="de-DE"/>
+        </w:rPr>
+        <w:t>!&lt;</w:t>
+      </w:r>
+      <w:proofErr w:type="gramEnd"/>
+      <w:r>
+        <w:rPr>
+          <w:rFonts w:ascii="Courier New" w:eastAsia="Times New Roman" w:hAnsi="Courier New" w:cs="Courier New"/>
+          <w:sz w:val="20"/>
+          <w:szCs w:val="20"/>
+          <w:lang w:eastAsia="de-DE"/>
+        </w:rPr>
+        <w:t>br&gt;\n";</w:t>
       </w:r>
     </w:p>
     <w:p>
@@ -8617,7 +8775,27 @@
           <w:szCs w:val="20"/>
           <w:lang w:eastAsia="de-DE"/>
         </w:rPr>
-        <w:t xml:space="preserve">    print "You have a flush!&lt;br&gt;\n";</w:t>
+        <w:t xml:space="preserve">    print "You have a flush</w:t>
+      </w:r>
+      <w:proofErr w:type="gramStart"/>
+      <w:r>
+        <w:rPr>
+          <w:rFonts w:ascii="Courier New" w:eastAsia="Times New Roman" w:hAnsi="Courier New" w:cs="Courier New"/>
+          <w:sz w:val="20"/>
+          <w:szCs w:val="20"/>
+          <w:lang w:eastAsia="de-DE"/>
+        </w:rPr>
+        <w:t>!&lt;</w:t>
+      </w:r>
+      <w:proofErr w:type="gramEnd"/>
+      <w:r>
+        <w:rPr>
+          <w:rFonts w:ascii="Courier New" w:eastAsia="Times New Roman" w:hAnsi="Courier New" w:cs="Courier New"/>
+          <w:sz w:val="20"/>
+          <w:szCs w:val="20"/>
+          <w:lang w:eastAsia="de-DE"/>
+        </w:rPr>
+        <w:t>br&gt;\n";</w:t>
       </w:r>
     </w:p>
     <w:p>
@@ -9454,7 +9632,27 @@
           <w:szCs w:val="20"/>
           <w:lang w:eastAsia="de-DE"/>
         </w:rPr>
-        <w:t xml:space="preserve">  //  } // end for loop</w:t>
+        <w:t xml:space="preserve">  /</w:t>
+      </w:r>
+      <w:proofErr w:type="gramStart"/>
+      <w:r>
+        <w:rPr>
+          <w:rFonts w:ascii="Courier New" w:eastAsia="Times New Roman" w:hAnsi="Courier New" w:cs="Courier New"/>
+          <w:sz w:val="20"/>
+          <w:szCs w:val="20"/>
+          <w:lang w:eastAsia="de-DE"/>
+        </w:rPr>
+        <w:t>/  }</w:t>
+      </w:r>
+      <w:proofErr w:type="gramEnd"/>
+      <w:r>
+        <w:rPr>
+          <w:rFonts w:ascii="Courier New" w:eastAsia="Times New Roman" w:hAnsi="Courier New" w:cs="Courier New"/>
+          <w:sz w:val="20"/>
+          <w:szCs w:val="20"/>
+          <w:lang w:eastAsia="de-DE"/>
+        </w:rPr>
+        <w:t xml:space="preserve"> // end for loop</w:t>
       </w:r>
     </w:p>
     <w:p>
@@ -10546,7 +10744,27 @@
           <w:szCs w:val="20"/>
           <w:lang w:eastAsia="de-DE"/>
         </w:rPr>
-        <w:t xml:space="preserve">    print "You have two pairs!&lt;br&gt;\n";</w:t>
+        <w:t xml:space="preserve">    print "You have two pairs</w:t>
+      </w:r>
+      <w:proofErr w:type="gramStart"/>
+      <w:r>
+        <w:rPr>
+          <w:rFonts w:ascii="Courier New" w:eastAsia="Times New Roman" w:hAnsi="Courier New" w:cs="Courier New"/>
+          <w:sz w:val="20"/>
+          <w:szCs w:val="20"/>
+          <w:lang w:eastAsia="de-DE"/>
+        </w:rPr>
+        <w:t>!&lt;</w:t>
+      </w:r>
+      <w:proofErr w:type="gramEnd"/>
+      <w:r>
+        <w:rPr>
+          <w:rFonts w:ascii="Courier New" w:eastAsia="Times New Roman" w:hAnsi="Courier New" w:cs="Courier New"/>
+          <w:sz w:val="20"/>
+          <w:szCs w:val="20"/>
+          <w:lang w:eastAsia="de-DE"/>
+        </w:rPr>
+        <w:t>br&gt;\n";</w:t>
       </w:r>
     </w:p>
     <w:p>
@@ -10877,7 +11095,27 @@
           <w:szCs w:val="20"/>
           <w:lang w:eastAsia="de-DE"/>
         </w:rPr>
-        <w:t xml:space="preserve">      print "You have a full house!&lt;br&gt;\n";</w:t>
+        <w:t xml:space="preserve">      print "You have a full house</w:t>
+      </w:r>
+      <w:proofErr w:type="gramStart"/>
+      <w:r>
+        <w:rPr>
+          <w:rFonts w:ascii="Courier New" w:eastAsia="Times New Roman" w:hAnsi="Courier New" w:cs="Courier New"/>
+          <w:sz w:val="20"/>
+          <w:szCs w:val="20"/>
+          <w:lang w:eastAsia="de-DE"/>
+        </w:rPr>
+        <w:t>!&lt;</w:t>
+      </w:r>
+      <w:proofErr w:type="gramEnd"/>
+      <w:r>
+        <w:rPr>
+          <w:rFonts w:ascii="Courier New" w:eastAsia="Times New Roman" w:hAnsi="Courier New" w:cs="Courier New"/>
+          <w:sz w:val="20"/>
+          <w:szCs w:val="20"/>
+          <w:lang w:eastAsia="de-DE"/>
+        </w:rPr>
+        <w:t>br&gt;\n";</w:t>
       </w:r>
     </w:p>
     <w:p>
@@ -10991,7 +11229,27 @@
           <w:szCs w:val="20"/>
           <w:lang w:eastAsia="de-DE"/>
         </w:rPr>
-        <w:t xml:space="preserve">      print "You have three of a kind!&lt;br&gt;\n";</w:t>
+        <w:t xml:space="preserve">      print "You have three of a kind</w:t>
+      </w:r>
+      <w:proofErr w:type="gramStart"/>
+      <w:r>
+        <w:rPr>
+          <w:rFonts w:ascii="Courier New" w:eastAsia="Times New Roman" w:hAnsi="Courier New" w:cs="Courier New"/>
+          <w:sz w:val="20"/>
+          <w:szCs w:val="20"/>
+          <w:lang w:eastAsia="de-DE"/>
+        </w:rPr>
+        <w:t>!&lt;</w:t>
+      </w:r>
+      <w:proofErr w:type="gramEnd"/>
+      <w:r>
+        <w:rPr>
+          <w:rFonts w:ascii="Courier New" w:eastAsia="Times New Roman" w:hAnsi="Courier New" w:cs="Courier New"/>
+          <w:sz w:val="20"/>
+          <w:szCs w:val="20"/>
+          <w:lang w:eastAsia="de-DE"/>
+        </w:rPr>
+        <w:t>br&gt;\n";</w:t>
       </w:r>
     </w:p>
     <w:p>
@@ -11265,7 +11523,27 @@
           <w:szCs w:val="20"/>
           <w:lang w:eastAsia="de-DE"/>
         </w:rPr>
-        <w:t xml:space="preserve">    print "You have four of a kind!&lt;br&gt;\n";</w:t>
+        <w:t xml:space="preserve">    print "You have four of a kind</w:t>
+      </w:r>
+      <w:proofErr w:type="gramStart"/>
+      <w:r>
+        <w:rPr>
+          <w:rFonts w:ascii="Courier New" w:eastAsia="Times New Roman" w:hAnsi="Courier New" w:cs="Courier New"/>
+          <w:sz w:val="20"/>
+          <w:szCs w:val="20"/>
+          <w:lang w:eastAsia="de-DE"/>
+        </w:rPr>
+        <w:t>!&lt;</w:t>
+      </w:r>
+      <w:proofErr w:type="gramEnd"/>
+      <w:r>
+        <w:rPr>
+          <w:rFonts w:ascii="Courier New" w:eastAsia="Times New Roman" w:hAnsi="Courier New" w:cs="Courier New"/>
+          <w:sz w:val="20"/>
+          <w:szCs w:val="20"/>
+          <w:lang w:eastAsia="de-DE"/>
+        </w:rPr>
+        <w:t>br&gt;\n";</w:t>
       </w:r>
     </w:p>
     <w:p>
@@ -11900,7 +12178,27 @@
           <w:szCs w:val="20"/>
           <w:lang w:eastAsia="de-DE"/>
         </w:rPr>
-        <w:t xml:space="preserve">    print "You have a straight!&lt;br&gt;\n";</w:t>
+        <w:t xml:space="preserve">    print "You have a straight</w:t>
+      </w:r>
+      <w:proofErr w:type="gramStart"/>
+      <w:r>
+        <w:rPr>
+          <w:rFonts w:ascii="Courier New" w:eastAsia="Times New Roman" w:hAnsi="Courier New" w:cs="Courier New"/>
+          <w:sz w:val="20"/>
+          <w:szCs w:val="20"/>
+          <w:lang w:eastAsia="de-DE"/>
+        </w:rPr>
+        <w:t>!&lt;</w:t>
+      </w:r>
+      <w:proofErr w:type="gramEnd"/>
+      <w:r>
+        <w:rPr>
+          <w:rFonts w:ascii="Courier New" w:eastAsia="Times New Roman" w:hAnsi="Courier New" w:cs="Courier New"/>
+          <w:sz w:val="20"/>
+          <w:szCs w:val="20"/>
+          <w:lang w:eastAsia="de-DE"/>
+        </w:rPr>
+        <w:t>br&gt;\n";</w:t>
       </w:r>
     </w:p>
     <w:p>
@@ -12233,7 +12531,27 @@
           <w:szCs w:val="20"/>
           <w:lang w:eastAsia="de-DE"/>
         </w:rPr>
-        <w:t xml:space="preserve">    print "You have a straight!&lt;br&gt;\n";</w:t>
+        <w:t xml:space="preserve">    print "You have a straight</w:t>
+      </w:r>
+      <w:proofErr w:type="gramStart"/>
+      <w:r>
+        <w:rPr>
+          <w:rFonts w:ascii="Courier New" w:eastAsia="Times New Roman" w:hAnsi="Courier New" w:cs="Courier New"/>
+          <w:sz w:val="20"/>
+          <w:szCs w:val="20"/>
+          <w:lang w:eastAsia="de-DE"/>
+        </w:rPr>
+        <w:t>!&lt;</w:t>
+      </w:r>
+      <w:proofErr w:type="gramEnd"/>
+      <w:r>
+        <w:rPr>
+          <w:rFonts w:ascii="Courier New" w:eastAsia="Times New Roman" w:hAnsi="Courier New" w:cs="Courier New"/>
+          <w:sz w:val="20"/>
+          <w:szCs w:val="20"/>
+          <w:lang w:eastAsia="de-DE"/>
+        </w:rPr>
+        <w:t>br&gt;\n";</w:t>
       </w:r>
     </w:p>
     <w:p>
@@ -12356,7 +12674,27 @@
           <w:szCs w:val="24"/>
           <w:lang w:eastAsia="de-DE"/>
         </w:rPr>
-        <w:t>The last function in the program prints out variable information to the user. The $cash value describes the user's current wealth. Two hidden elements are used to store information the program will need on the next run. The secondRoll element contains a true or false value indicating whether the next run should be considered the second roll. The cash element describes how much cash should be attributed to the player on the next turn.</w:t>
+        <w:t xml:space="preserve">The </w:t>
+      </w:r>
+      <w:proofErr w:type="gramStart"/>
+      <w:r>
+        <w:rPr>
+          <w:rFonts w:ascii="Times New Roman" w:eastAsia="Times New Roman" w:hAnsi="Times New Roman" w:cs="Times New Roman"/>
+          <w:sz w:val="24"/>
+          <w:szCs w:val="24"/>
+          <w:lang w:eastAsia="de-DE"/>
+        </w:rPr>
+        <w:t>last</w:t>
+      </w:r>
+      <w:proofErr w:type="gramEnd"/>
+      <w:r>
+        <w:rPr>
+          <w:rFonts w:ascii="Times New Roman" w:eastAsia="Times New Roman" w:hAnsi="Times New Roman" w:cs="Times New Roman"/>
+          <w:sz w:val="24"/>
+          <w:szCs w:val="24"/>
+          <w:lang w:eastAsia="de-DE"/>
+        </w:rPr>
+        <w:t xml:space="preserve"> function in the program prints out variable information to the user. The $cash value describes the user's current wealth. Two hidden elements are used to store information the program will need on the next run. The secondRoll element contains a true or false value indicating whether the next run should be considered the second roll. The cash element describes how much cash should be attributed to the player on the next turn.</w:t>
       </w:r>
     </w:p>
     <w:p>
@@ -12983,7 +13321,7 @@
 </file>
 
 <file path=word/endnotes.xml><?xml version="1.0" encoding="utf-8"?>
-<w:endnotes xmlns:wpc="http://schemas.microsoft.com/office/word/2010/wordprocessingCanvas" xmlns:cx="http://schemas.microsoft.com/office/drawing/2014/chartex" xmlns:cx1="http://schemas.microsoft.com/office/drawing/2015/9/8/chartex" xmlns:mc="http://schemas.openxmlformats.org/markup-compatibility/2006" xmlns:o="urn:schemas-microsoft-com:office:office" xmlns:r="http://schemas.openxmlformats.org/officeDocument/2006/relationships" xmlns:m="http://schemas.openxmlformats.org/officeDocument/2006/math" xmlns:v="urn:schemas-microsoft-com:vml" xmlns:wp14="http://schemas.microsoft.com/office/word/2010/wordprocessingDrawing" xmlns:wp="http://schemas.openxmlformats.org/drawingml/2006/wordprocessingDrawing" xmlns:w10="urn:schemas-microsoft-com:office:word" xmlns:w="http://schemas.openxmlformats.org/wordprocessingml/2006/main" xmlns:w14="http://schemas.microsoft.com/office/word/2010/wordml" xmlns:w15="http://schemas.microsoft.com/office/word/2012/wordml" xmlns:w16se="http://schemas.microsoft.com/office/word/2015/wordml/symex" xmlns:wpg="http://schemas.microsoft.com/office/word/2010/wordprocessingGroup" xmlns:wpi="http://schemas.microsoft.com/office/word/2010/wordprocessingInk" xmlns:wne="http://schemas.microsoft.com/office/word/2006/wordml" xmlns:wps="http://schemas.microsoft.com/office/word/2010/wordprocessingShape" mc:Ignorable="w14 w15 w16se wp14">
+<w:endnotes xmlns:wpc="http://schemas.microsoft.com/office/word/2010/wordprocessingCanvas" xmlns:mc="http://schemas.openxmlformats.org/markup-compatibility/2006" xmlns:o="urn:schemas-microsoft-com:office:office" xmlns:r="http://schemas.openxmlformats.org/officeDocument/2006/relationships" xmlns:m="http://schemas.openxmlformats.org/officeDocument/2006/math" xmlns:v="urn:schemas-microsoft-com:vml" xmlns:wp14="http://schemas.microsoft.com/office/word/2010/wordprocessingDrawing" xmlns:wp="http://schemas.openxmlformats.org/drawingml/2006/wordprocessingDrawing" xmlns:w10="urn:schemas-microsoft-com:office:word" xmlns:w="http://schemas.openxmlformats.org/wordprocessingml/2006/main" xmlns:w14="http://schemas.microsoft.com/office/word/2010/wordml" xmlns:w15="http://schemas.microsoft.com/office/word/2012/wordml" xmlns:wpg="http://schemas.microsoft.com/office/word/2010/wordprocessingGroup" xmlns:wpi="http://schemas.microsoft.com/office/word/2010/wordprocessingInk" xmlns:wne="http://schemas.microsoft.com/office/word/2006/wordml" xmlns:wps="http://schemas.microsoft.com/office/word/2010/wordprocessingShape" mc:Ignorable="w14 w15 wp14">
   <w:endnote w:type="separator" w:id="-1">
     <w:p>
       <w:pPr>
@@ -13008,7 +13346,7 @@
 </file>
 
 <file path=word/footer1.xml><?xml version="1.0" encoding="utf-8"?>
-<w:ftr xmlns:wpc="http://schemas.microsoft.com/office/word/2010/wordprocessingCanvas" xmlns:cx="http://schemas.microsoft.com/office/drawing/2014/chartex" xmlns:cx1="http://schemas.microsoft.com/office/drawing/2015/9/8/chartex" xmlns:mc="http://schemas.openxmlformats.org/markup-compatibility/2006" xmlns:o="urn:schemas-microsoft-com:office:office" xmlns:r="http://schemas.openxmlformats.org/officeDocument/2006/relationships" xmlns:m="http://schemas.openxmlformats.org/officeDocument/2006/math" xmlns:v="urn:schemas-microsoft-com:vml" xmlns:wp14="http://schemas.microsoft.com/office/word/2010/wordprocessingDrawing" xmlns:wp="http://schemas.openxmlformats.org/drawingml/2006/wordprocessingDrawing" xmlns:w10="urn:schemas-microsoft-com:office:word" xmlns:w="http://schemas.openxmlformats.org/wordprocessingml/2006/main" xmlns:w14="http://schemas.microsoft.com/office/word/2010/wordml" xmlns:w15="http://schemas.microsoft.com/office/word/2012/wordml" xmlns:w16se="http://schemas.microsoft.com/office/word/2015/wordml/symex" xmlns:wpg="http://schemas.microsoft.com/office/word/2010/wordprocessingGroup" xmlns:wpi="http://schemas.microsoft.com/office/word/2010/wordprocessingInk" xmlns:wne="http://schemas.microsoft.com/office/word/2006/wordml" xmlns:wps="http://schemas.microsoft.com/office/word/2010/wordprocessingShape" mc:Ignorable="w14 w15 w16se wp14">
+<w:ftr xmlns:wpc="http://schemas.microsoft.com/office/word/2010/wordprocessingCanvas" xmlns:mc="http://schemas.openxmlformats.org/markup-compatibility/2006" xmlns:o="urn:schemas-microsoft-com:office:office" xmlns:r="http://schemas.openxmlformats.org/officeDocument/2006/relationships" xmlns:m="http://schemas.openxmlformats.org/officeDocument/2006/math" xmlns:v="urn:schemas-microsoft-com:vml" xmlns:wp14="http://schemas.microsoft.com/office/word/2010/wordprocessingDrawing" xmlns:wp="http://schemas.openxmlformats.org/drawingml/2006/wordprocessingDrawing" xmlns:w10="urn:schemas-microsoft-com:office:word" xmlns:w="http://schemas.openxmlformats.org/wordprocessingml/2006/main" xmlns:w14="http://schemas.microsoft.com/office/word/2010/wordml" xmlns:w15="http://schemas.microsoft.com/office/word/2012/wordml" xmlns:wpg="http://schemas.microsoft.com/office/word/2010/wordprocessingGroup" xmlns:wpi="http://schemas.microsoft.com/office/word/2010/wordprocessingInk" xmlns:wne="http://schemas.microsoft.com/office/word/2006/wordml" xmlns:wps="http://schemas.microsoft.com/office/word/2010/wordprocessingShape" mc:Ignorable="w14 w15 wp14">
   <w:p>
     <w:pPr>
       <w:pStyle w:val="Fuzeile"/>
@@ -13030,7 +13368,7 @@
       <w:rPr>
         <w:noProof/>
       </w:rPr>
-      <w:t>1</w:t>
+      <w:t>2</w:t>
     </w:r>
     <w:r>
       <w:fldChar w:fldCharType="end"/>
@@ -13043,7 +13381,7 @@
 </file>
 
 <file path=word/footnotes.xml><?xml version="1.0" encoding="utf-8"?>
-<w:footnotes xmlns:wpc="http://schemas.microsoft.com/office/word/2010/wordprocessingCanvas" xmlns:cx="http://schemas.microsoft.com/office/drawing/2014/chartex" xmlns:cx1="http://schemas.microsoft.com/office/drawing/2015/9/8/chartex" xmlns:mc="http://schemas.openxmlformats.org/markup-compatibility/2006" xmlns:o="urn:schemas-microsoft-com:office:office" xmlns:r="http://schemas.openxmlformats.org/officeDocument/2006/relationships" xmlns:m="http://schemas.openxmlformats.org/officeDocument/2006/math" xmlns:v="urn:schemas-microsoft-com:vml" xmlns:wp14="http://schemas.microsoft.com/office/word/2010/wordprocessingDrawing" xmlns:wp="http://schemas.openxmlformats.org/drawingml/2006/wordprocessingDrawing" xmlns:w10="urn:schemas-microsoft-com:office:word" xmlns:w="http://schemas.openxmlformats.org/wordprocessingml/2006/main" xmlns:w14="http://schemas.microsoft.com/office/word/2010/wordml" xmlns:w15="http://schemas.microsoft.com/office/word/2012/wordml" xmlns:w16se="http://schemas.microsoft.com/office/word/2015/wordml/symex" xmlns:wpg="http://schemas.microsoft.com/office/word/2010/wordprocessingGroup" xmlns:wpi="http://schemas.microsoft.com/office/word/2010/wordprocessingInk" xmlns:wne="http://schemas.microsoft.com/office/word/2006/wordml" xmlns:wps="http://schemas.microsoft.com/office/word/2010/wordprocessingShape" mc:Ignorable="w14 w15 w16se wp14">
+<w:footnotes xmlns:wpc="http://schemas.microsoft.com/office/word/2010/wordprocessingCanvas" xmlns:mc="http://schemas.openxmlformats.org/markup-compatibility/2006" xmlns:o="urn:schemas-microsoft-com:office:office" xmlns:r="http://schemas.openxmlformats.org/officeDocument/2006/relationships" xmlns:m="http://schemas.openxmlformats.org/officeDocument/2006/math" xmlns:v="urn:schemas-microsoft-com:vml" xmlns:wp14="http://schemas.microsoft.com/office/word/2010/wordprocessingDrawing" xmlns:wp="http://schemas.openxmlformats.org/drawingml/2006/wordprocessingDrawing" xmlns:w10="urn:schemas-microsoft-com:office:word" xmlns:w="http://schemas.openxmlformats.org/wordprocessingml/2006/main" xmlns:w14="http://schemas.microsoft.com/office/word/2010/wordml" xmlns:w15="http://schemas.microsoft.com/office/word/2012/wordml" xmlns:wpg="http://schemas.microsoft.com/office/word/2010/wordprocessingGroup" xmlns:wpi="http://schemas.microsoft.com/office/word/2010/wordprocessingInk" xmlns:wne="http://schemas.microsoft.com/office/word/2006/wordml" xmlns:wps="http://schemas.microsoft.com/office/word/2010/wordprocessingShape" mc:Ignorable="w14 w15 wp14">
   <w:footnote w:type="separator" w:id="-1">
     <w:p>
       <w:pPr>
@@ -13068,7 +13406,7 @@
 </file>
 
 <file path=word/header1.xml><?xml version="1.0" encoding="utf-8"?>
-<w:hdr xmlns:wpc="http://schemas.microsoft.com/office/word/2010/wordprocessingCanvas" xmlns:cx="http://schemas.microsoft.com/office/drawing/2014/chartex" xmlns:cx1="http://schemas.microsoft.com/office/drawing/2015/9/8/chartex" xmlns:mc="http://schemas.openxmlformats.org/markup-compatibility/2006" xmlns:o="urn:schemas-microsoft-com:office:office" xmlns:r="http://schemas.openxmlformats.org/officeDocument/2006/relationships" xmlns:m="http://schemas.openxmlformats.org/officeDocument/2006/math" xmlns:v="urn:schemas-microsoft-com:vml" xmlns:wp14="http://schemas.microsoft.com/office/word/2010/wordprocessingDrawing" xmlns:wp="http://schemas.openxmlformats.org/drawingml/2006/wordprocessingDrawing" xmlns:w10="urn:schemas-microsoft-com:office:word" xmlns:w="http://schemas.openxmlformats.org/wordprocessingml/2006/main" xmlns:w14="http://schemas.microsoft.com/office/word/2010/wordml" xmlns:w15="http://schemas.microsoft.com/office/word/2012/wordml" xmlns:w16se="http://schemas.microsoft.com/office/word/2015/wordml/symex" xmlns:wpg="http://schemas.microsoft.com/office/word/2010/wordprocessingGroup" xmlns:wpi="http://schemas.microsoft.com/office/word/2010/wordprocessingInk" xmlns:wne="http://schemas.microsoft.com/office/word/2006/wordml" xmlns:wps="http://schemas.microsoft.com/office/word/2010/wordprocessingShape" mc:Ignorable="w14 w15 w16se wp14">
+<w:hdr xmlns:wpc="http://schemas.microsoft.com/office/word/2010/wordprocessingCanvas" xmlns:mc="http://schemas.openxmlformats.org/markup-compatibility/2006" xmlns:o="urn:schemas-microsoft-com:office:office" xmlns:r="http://schemas.openxmlformats.org/officeDocument/2006/relationships" xmlns:m="http://schemas.openxmlformats.org/officeDocument/2006/math" xmlns:v="urn:schemas-microsoft-com:vml" xmlns:wp14="http://schemas.microsoft.com/office/word/2010/wordprocessingDrawing" xmlns:wp="http://schemas.openxmlformats.org/drawingml/2006/wordprocessingDrawing" xmlns:w10="urn:schemas-microsoft-com:office:word" xmlns:w="http://schemas.openxmlformats.org/wordprocessingml/2006/main" xmlns:w14="http://schemas.microsoft.com/office/word/2010/wordml" xmlns:w15="http://schemas.microsoft.com/office/word/2012/wordml" xmlns:wpg="http://schemas.microsoft.com/office/word/2010/wordprocessingGroup" xmlns:wpi="http://schemas.microsoft.com/office/word/2010/wordprocessingInk" xmlns:wne="http://schemas.microsoft.com/office/word/2006/wordml" xmlns:wps="http://schemas.microsoft.com/office/word/2010/wordprocessingShape" mc:Ignorable="w14 w15 wp14">
   <w:p>
     <w:pPr>
       <w:pStyle w:val="Kopfzeile"/>
@@ -13085,7 +13423,7 @@
 </file>
 
 <file path=word/styles.xml><?xml version="1.0" encoding="utf-8"?>
-<w:styles xmlns:mc="http://schemas.openxmlformats.org/markup-compatibility/2006" xmlns:r="http://schemas.openxmlformats.org/officeDocument/2006/relationships" xmlns:w="http://schemas.openxmlformats.org/wordprocessingml/2006/main" xmlns:w14="http://schemas.microsoft.com/office/word/2010/wordml" xmlns:w15="http://schemas.microsoft.com/office/word/2012/wordml" xmlns:w16se="http://schemas.microsoft.com/office/word/2015/wordml/symex" mc:Ignorable="w14 w15 w16se">
+<w:styles xmlns:mc="http://schemas.openxmlformats.org/markup-compatibility/2006" xmlns:r="http://schemas.openxmlformats.org/officeDocument/2006/relationships" xmlns:w="http://schemas.openxmlformats.org/wordprocessingml/2006/main" xmlns:w14="http://schemas.microsoft.com/office/word/2010/wordml" xmlns:w15="http://schemas.microsoft.com/office/word/2012/wordml" mc:Ignorable="w14 w15">
   <w:docDefaults>
     <w:rPrDefault>
       <w:rPr>

</xml_diff>